<commit_message>
Built a plant catalog
Working with sets and maps in JS
</commit_message>
<xml_diff>
--- a/03-JavaScript/67 - JavaScript Audio and Video Review.docx
+++ b/03-JavaScript/67 - JavaScript Audio and Video Review.docx
@@ -515,6 +515,8 @@
         <w:t>: A codec, short for "encoder/decoder", is an algorithm or software that can convert audio and video between analogue and digital formats. Codecs can be specified as part of the MIME type. The basic syntax to define a codec is to add a semi-colon after the media type, then codecs= and the codec.</w:t>
       </w:r>
     </w:p>
+    <w:p/>
+    <w:p/>
     <w:p>
       <w:pPr>
         <w:rPr>
@@ -528,6 +530,7 @@
           <w:b/>
           <w:bCs/>
         </w:rPr>
+        <w:lastRenderedPageBreak/>
         <w:t>HTMLMediaElement</w:t>
       </w:r>
       <w:proofErr w:type="spellEnd"/>
@@ -551,7 +554,6 @@
           <w:b/>
           <w:bCs/>
         </w:rPr>
-        <w:lastRenderedPageBreak/>
         <w:t>Definition</w:t>
       </w:r>
       <w:r>
@@ -749,43 +751,118 @@
       </w:r>
     </w:p>
     <w:p>
+      <w:pPr>
+        <w:rPr>
+          <w:lang w:val="de-DE"/>
+        </w:rPr>
+      </w:pPr>
       <w:r>
         <w:t xml:space="preserve">  </w:t>
       </w:r>
-      <w:proofErr w:type="gramStart"/>
-      <w:r>
-        <w:t>video: {</w:t>
-      </w:r>
-      <w:proofErr w:type="gramEnd"/>
-    </w:p>
-    <w:p>
-      <w:r>
+      <w:proofErr w:type="spellStart"/>
+      <w:r>
+        <w:rPr>
+          <w:lang w:val="de-DE"/>
+        </w:rPr>
+        <w:t>video</w:t>
+      </w:r>
+      <w:proofErr w:type="spellEnd"/>
+      <w:r>
+        <w:rPr>
+          <w:lang w:val="de-DE"/>
+        </w:rPr>
+        <w:t>: {</w:t>
+      </w:r>
+    </w:p>
+    <w:p>
+      <w:pPr>
+        <w:rPr>
+          <w:lang w:val="de-DE"/>
+        </w:rPr>
+      </w:pPr>
+      <w:r>
+        <w:rPr>
+          <w:lang w:val="de-DE"/>
+        </w:rPr>
         <w:t xml:space="preserve">    </w:t>
       </w:r>
-      <w:proofErr w:type="gramStart"/>
-      <w:r>
-        <w:t>width: {</w:t>
-      </w:r>
-      <w:proofErr w:type="gramEnd"/>
-    </w:p>
-    <w:p>
-      <w:r>
+      <w:proofErr w:type="spellStart"/>
+      <w:r>
+        <w:rPr>
+          <w:lang w:val="de-DE"/>
+        </w:rPr>
+        <w:t>width</w:t>
+      </w:r>
+      <w:proofErr w:type="spellEnd"/>
+      <w:r>
+        <w:rPr>
+          <w:lang w:val="de-DE"/>
+        </w:rPr>
+        <w:t>: {</w:t>
+      </w:r>
+    </w:p>
+    <w:p>
+      <w:pPr>
+        <w:rPr>
+          <w:lang w:val="de-DE"/>
+        </w:rPr>
+      </w:pPr>
+      <w:r>
+        <w:rPr>
+          <w:lang w:val="de-DE"/>
+        </w:rPr>
         <w:t xml:space="preserve">      min: 1280,</w:t>
       </w:r>
     </w:p>
     <w:p>
-      <w:r>
+      <w:pPr>
+        <w:rPr>
+          <w:lang w:val="de-DE"/>
+        </w:rPr>
+      </w:pPr>
+      <w:r>
+        <w:rPr>
+          <w:lang w:val="de-DE"/>
+        </w:rPr>
         <w:t xml:space="preserve">      ideal: 1920,</w:t>
       </w:r>
     </w:p>
     <w:p>
-      <w:r>
-        <w:t xml:space="preserve">      max: 3840</w:t>
-      </w:r>
-    </w:p>
-    <w:p>
-      <w:r>
-        <w:t xml:space="preserve">    },</w:t>
+      <w:pPr>
+        <w:rPr>
+          <w:lang w:val="de-DE"/>
+        </w:rPr>
+      </w:pPr>
+      <w:r>
+        <w:rPr>
+          <w:lang w:val="de-DE"/>
+        </w:rPr>
+        <w:t xml:space="preserve">      </w:t>
+      </w:r>
+      <w:proofErr w:type="spellStart"/>
+      <w:r>
+        <w:rPr>
+          <w:lang w:val="de-DE"/>
+        </w:rPr>
+        <w:t>max</w:t>
+      </w:r>
+      <w:proofErr w:type="spellEnd"/>
+      <w:r>
+        <w:rPr>
+          <w:lang w:val="de-DE"/>
+        </w:rPr>
+        <w:t>: 3840</w:t>
+      </w:r>
+    </w:p>
+    <w:p>
+      <w:r>
+        <w:rPr>
+          <w:lang w:val="de-DE"/>
+        </w:rPr>
+        <w:t xml:space="preserve">    </w:t>
+      </w:r>
+      <w:r>
+        <w:t>},</w:t>
       </w:r>
     </w:p>
     <w:p>
@@ -840,6 +917,7 @@
           <w:b/>
           <w:bCs/>
         </w:rPr>
+        <w:lastRenderedPageBreak/>
         <w:t>Screen Capture API</w:t>
       </w:r>
     </w:p>
@@ -855,7 +933,6 @@
           <w:b/>
           <w:bCs/>
         </w:rPr>
-        <w:lastRenderedPageBreak/>
         <w:t>Definition</w:t>
       </w:r>
       <w:r>
@@ -3500,6 +3577,7 @@
   <w:style w:type="character" w:default="1" w:styleId="DefaultParagraphFont">
     <w:name w:val="Default Paragraph Font"/>
     <w:uiPriority w:val="1"/>
+    <w:semiHidden/>
     <w:unhideWhenUsed/>
   </w:style>
   <w:style w:type="table" w:default="1" w:styleId="TableNormal">

</xml_diff>